<commit_message>
vault backup: 2025-07-01 14:14:26
</commit_message>
<xml_diff>
--- a/Centennial/Summer-Term3/COMP301-Unix/Assignment3_LucasVandermaarel.docx
+++ b/Centennial/Summer-Term3/COMP301-Unix/Assignment3_LucasVandermaarel.docx
@@ -40,14 +40,30 @@
         </w:rPr>
         <w:br/>
       </w:r>
-      <w:hyperlink r:id="rId4" w:history="1">
+      <w:hyperlink r:id="rId5" w:history="1">
         <w:r>
           <w:rPr>
             <w:rStyle w:val="Hyperlink"/>
             <w:sz w:val="30"/>
             <w:szCs w:val="30"/>
           </w:rPr>
-          <w:t>https://github.com/Lvande10/COMP301-403/tree/main/Assignment3</w:t>
+          <w:t>https://github.com/Lvande10/COMP301-40</w:t>
+        </w:r>
+        <w:r>
+          <w:rPr>
+            <w:rStyle w:val="Hyperlink"/>
+            <w:sz w:val="30"/>
+            <w:szCs w:val="30"/>
+          </w:rPr>
+          <w:t>3</w:t>
+        </w:r>
+        <w:r>
+          <w:rPr>
+            <w:rStyle w:val="Hyperlink"/>
+            <w:sz w:val="30"/>
+            <w:szCs w:val="30"/>
+          </w:rPr>
+          <w:t>/tree/main/Assignment3</w:t>
         </w:r>
       </w:hyperlink>
     </w:p>
@@ -64,18 +80,18 @@
           <w:szCs w:val="30"/>
         </w:rPr>
         <w:drawing>
-          <wp:anchor distT="0" distB="0" distL="114300" distR="114300" simplePos="0" relativeHeight="251659264" behindDoc="0" locked="0" layoutInCell="1" allowOverlap="1" wp14:anchorId="327B8EE9" wp14:editId="2A60B04B">
+          <wp:anchor distT="0" distB="0" distL="114300" distR="114300" simplePos="0" relativeHeight="251665408" behindDoc="0" locked="0" layoutInCell="1" allowOverlap="1" wp14:anchorId="2872F15C" wp14:editId="2D40F5FE">
             <wp:simplePos x="0" y="0"/>
-            <wp:positionH relativeFrom="margin">
-              <wp:align>left</wp:align>
+            <wp:positionH relativeFrom="page">
+              <wp:align>right</wp:align>
             </wp:positionH>
             <wp:positionV relativeFrom="paragraph">
-              <wp:posOffset>344137</wp:posOffset>
+              <wp:posOffset>414020</wp:posOffset>
             </wp:positionV>
-            <wp:extent cx="6019800" cy="6580505"/>
-            <wp:effectExtent l="0" t="0" r="0" b="0"/>
+            <wp:extent cx="7610475" cy="6459855"/>
+            <wp:effectExtent l="0" t="0" r="9525" b="0"/>
             <wp:wrapSquare wrapText="bothSides"/>
-            <wp:docPr id="2070001199" name="Picture 1" descr="A screen shot of a computer&#10;&#10;AI-generated content may be incorrect."/>
+            <wp:docPr id="437123696" name="Picture 1" descr="A screen shot of a computer&#10;&#10;AI-generated content may be incorrect."/>
             <wp:cNvGraphicFramePr>
               <a:graphicFrameLocks xmlns:a="http://schemas.openxmlformats.org/drawingml/2006/main" noChangeAspect="1"/>
             </wp:cNvGraphicFramePr>
@@ -83,74 +99,7 @@
               <a:graphicData uri="http://schemas.openxmlformats.org/drawingml/2006/picture">
                 <pic:pic xmlns:pic="http://schemas.openxmlformats.org/drawingml/2006/picture">
                   <pic:nvPicPr>
-                    <pic:cNvPr id="2070001199" name="Picture 1" descr="A screen shot of a computer&#10;&#10;AI-generated content may be incorrect."/>
-                    <pic:cNvPicPr/>
-                  </pic:nvPicPr>
-                  <pic:blipFill>
-                    <a:blip r:embed="rId5">
-                      <a:extLst>
-                        <a:ext uri="{28A0092B-C50C-407E-A947-70E740481C1C}">
-                          <a14:useLocalDpi xmlns:a14="http://schemas.microsoft.com/office/drawing/2010/main" val="0"/>
-                        </a:ext>
-                      </a:extLst>
-                    </a:blip>
-                    <a:stretch>
-                      <a:fillRect/>
-                    </a:stretch>
-                  </pic:blipFill>
-                  <pic:spPr>
-                    <a:xfrm>
-                      <a:off x="0" y="0"/>
-                      <a:ext cx="6023385" cy="6584539"/>
-                    </a:xfrm>
-                    <a:prstGeom prst="rect">
-                      <a:avLst/>
-                    </a:prstGeom>
-                  </pic:spPr>
-                </pic:pic>
-              </a:graphicData>
-            </a:graphic>
-            <wp14:sizeRelH relativeFrom="margin">
-              <wp14:pctWidth>0</wp14:pctWidth>
-            </wp14:sizeRelH>
-            <wp14:sizeRelV relativeFrom="margin">
-              <wp14:pctHeight>0</wp14:pctHeight>
-            </wp14:sizeRelV>
-          </wp:anchor>
-        </w:drawing>
-      </w:r>
-      <w:r>
-        <w:rPr>
-          <w:sz w:val="30"/>
-          <w:szCs w:val="30"/>
-        </w:rPr>
-        <w:t>Screenshots of code:</w:t>
-      </w:r>
-    </w:p>
-    <w:p>
-      <w:r>
-        <w:lastRenderedPageBreak/>
-        <w:drawing>
-          <wp:anchor distT="0" distB="0" distL="114300" distR="114300" simplePos="0" relativeHeight="251660288" behindDoc="0" locked="0" layoutInCell="1" allowOverlap="1" wp14:anchorId="4D1BFA73" wp14:editId="32FCE158">
-            <wp:simplePos x="0" y="0"/>
-            <wp:positionH relativeFrom="margin">
-              <wp:posOffset>-154940</wp:posOffset>
-            </wp:positionH>
-            <wp:positionV relativeFrom="paragraph">
-              <wp:posOffset>6281420</wp:posOffset>
-            </wp:positionV>
-            <wp:extent cx="6008370" cy="1903095"/>
-            <wp:effectExtent l="0" t="0" r="0" b="1905"/>
-            <wp:wrapSquare wrapText="bothSides"/>
-            <wp:docPr id="1590207318" name="Picture 1" descr="A screen shot of a computer program&#10;&#10;AI-generated content may be incorrect."/>
-            <wp:cNvGraphicFramePr>
-              <a:graphicFrameLocks xmlns:a="http://schemas.openxmlformats.org/drawingml/2006/main" noChangeAspect="1"/>
-            </wp:cNvGraphicFramePr>
-            <a:graphic xmlns:a="http://schemas.openxmlformats.org/drawingml/2006/main">
-              <a:graphicData uri="http://schemas.openxmlformats.org/drawingml/2006/picture">
-                <pic:pic xmlns:pic="http://schemas.openxmlformats.org/drawingml/2006/picture">
-                  <pic:nvPicPr>
-                    <pic:cNvPr id="1590207318" name="Picture 1" descr="A screen shot of a computer program&#10;&#10;AI-generated content may be incorrect."/>
+                    <pic:cNvPr id="437123696" name="Picture 1" descr="A screen shot of a computer&#10;&#10;AI-generated content may be incorrect."/>
                     <pic:cNvPicPr/>
                   </pic:nvPicPr>
                   <pic:blipFill>
@@ -168,7 +117,7 @@
                   <pic:spPr>
                     <a:xfrm>
                       <a:off x="0" y="0"/>
-                      <a:ext cx="6008370" cy="1903095"/>
+                      <a:ext cx="7610475" cy="6459855"/>
                     </a:xfrm>
                     <a:prstGeom prst="rect">
                       <a:avLst/>
@@ -187,19 +136,46 @@
         </w:drawing>
       </w:r>
       <w:r>
+        <w:rPr>
+          <w:sz w:val="30"/>
+          <w:szCs w:val="30"/>
+        </w:rPr>
+        <w:t>Screenshots of code:</w:t>
+      </w:r>
+    </w:p>
+    <w:p>
+      <w:pPr>
+        <w:rPr>
+          <w:sz w:val="30"/>
+          <w:szCs w:val="30"/>
+        </w:rPr>
+      </w:pPr>
+    </w:p>
+    <w:p>
+      <w:pPr>
+        <w:rPr>
+          <w:sz w:val="30"/>
+          <w:szCs w:val="30"/>
+        </w:rPr>
+      </w:pPr>
+      <w:r>
+        <w:rPr>
+          <w:sz w:val="30"/>
+          <w:szCs w:val="30"/>
+        </w:rPr>
         <w:drawing>
-          <wp:anchor distT="0" distB="0" distL="114300" distR="114300" simplePos="0" relativeHeight="251658240" behindDoc="0" locked="0" layoutInCell="1" allowOverlap="1" wp14:anchorId="1700ED59" wp14:editId="7D48306C">
+          <wp:anchor distT="0" distB="0" distL="114300" distR="114300" simplePos="0" relativeHeight="251663360" behindDoc="0" locked="0" layoutInCell="1" allowOverlap="1" wp14:anchorId="746FC467" wp14:editId="6A4F1CA0">
             <wp:simplePos x="0" y="0"/>
             <wp:positionH relativeFrom="margin">
-              <wp:posOffset>-130810</wp:posOffset>
+              <wp:align>center</wp:align>
             </wp:positionH>
             <wp:positionV relativeFrom="paragraph">
               <wp:posOffset>0</wp:posOffset>
             </wp:positionV>
-            <wp:extent cx="6032500" cy="6260465"/>
-            <wp:effectExtent l="0" t="0" r="6350" b="6985"/>
+            <wp:extent cx="6856730" cy="7077075"/>
+            <wp:effectExtent l="0" t="0" r="1270" b="9525"/>
             <wp:wrapSquare wrapText="bothSides"/>
-            <wp:docPr id="1159635967" name="Picture 1" descr="A screen shot of a computer program&#10;&#10;AI-generated content may be incorrect."/>
+            <wp:docPr id="930147576" name="Picture 1" descr="A screenshot of a computer program&#10;&#10;AI-generated content may be incorrect."/>
             <wp:cNvGraphicFramePr>
               <a:graphicFrameLocks xmlns:a="http://schemas.openxmlformats.org/drawingml/2006/main" noChangeAspect="1"/>
             </wp:cNvGraphicFramePr>
@@ -207,7 +183,7 @@
               <a:graphicData uri="http://schemas.openxmlformats.org/drawingml/2006/picture">
                 <pic:pic xmlns:pic="http://schemas.openxmlformats.org/drawingml/2006/picture">
                   <pic:nvPicPr>
-                    <pic:cNvPr id="1159635967" name="Picture 1" descr="A screen shot of a computer program&#10;&#10;AI-generated content may be incorrect."/>
+                    <pic:cNvPr id="930147576" name="Picture 1" descr="A screenshot of a computer program&#10;&#10;AI-generated content may be incorrect."/>
                     <pic:cNvPicPr/>
                   </pic:nvPicPr>
                   <pic:blipFill>
@@ -225,7 +201,7 @@
                   <pic:spPr>
                     <a:xfrm>
                       <a:off x="0" y="0"/>
-                      <a:ext cx="6032500" cy="6260465"/>
+                      <a:ext cx="6856730" cy="7077075"/>
                     </a:xfrm>
                     <a:prstGeom prst="rect">
                       <a:avLst/>
@@ -246,10 +222,91 @@
     </w:p>
     <w:p>
       <w:pPr>
+        <w:rPr>
+          <w:sz w:val="30"/>
+          <w:szCs w:val="30"/>
+        </w:rPr>
+      </w:pPr>
+    </w:p>
+    <w:p>
+      <w:pPr>
+        <w:rPr>
+          <w:sz w:val="30"/>
+          <w:szCs w:val="30"/>
+        </w:rPr>
+      </w:pPr>
+    </w:p>
+    <w:p>
+      <w:pPr>
+        <w:rPr>
+          <w:sz w:val="30"/>
+          <w:szCs w:val="30"/>
+        </w:rPr>
+      </w:pPr>
+      <w:r>
+        <w:rPr>
+          <w:sz w:val="30"/>
+          <w:szCs w:val="30"/>
+        </w:rPr>
+        <w:drawing>
+          <wp:anchor distT="0" distB="0" distL="114300" distR="114300" simplePos="0" relativeHeight="251664384" behindDoc="0" locked="0" layoutInCell="1" allowOverlap="1" wp14:anchorId="16627A5C" wp14:editId="63802D74">
+            <wp:simplePos x="0" y="0"/>
+            <wp:positionH relativeFrom="margin">
+              <wp:align>right</wp:align>
+            </wp:positionH>
+            <wp:positionV relativeFrom="paragraph">
+              <wp:posOffset>0</wp:posOffset>
+            </wp:positionV>
+            <wp:extent cx="5943600" cy="2146935"/>
+            <wp:effectExtent l="0" t="0" r="0" b="5715"/>
+            <wp:wrapSquare wrapText="bothSides"/>
+            <wp:docPr id="1500473840" name="Picture 1" descr="A screen shot of a computer&#10;&#10;AI-generated content may be incorrect."/>
+            <wp:cNvGraphicFramePr>
+              <a:graphicFrameLocks xmlns:a="http://schemas.openxmlformats.org/drawingml/2006/main" noChangeAspect="1"/>
+            </wp:cNvGraphicFramePr>
+            <a:graphic xmlns:a="http://schemas.openxmlformats.org/drawingml/2006/main">
+              <a:graphicData uri="http://schemas.openxmlformats.org/drawingml/2006/picture">
+                <pic:pic xmlns:pic="http://schemas.openxmlformats.org/drawingml/2006/picture">
+                  <pic:nvPicPr>
+                    <pic:cNvPr id="1500473840" name="Picture 1" descr="A screen shot of a computer&#10;&#10;AI-generated content may be incorrect."/>
+                    <pic:cNvPicPr/>
+                  </pic:nvPicPr>
+                  <pic:blipFill>
+                    <a:blip r:embed="rId8">
+                      <a:extLst>
+                        <a:ext uri="{28A0092B-C50C-407E-A947-70E740481C1C}">
+                          <a14:useLocalDpi xmlns:a14="http://schemas.microsoft.com/office/drawing/2010/main" val="0"/>
+                        </a:ext>
+                      </a:extLst>
+                    </a:blip>
+                    <a:stretch>
+                      <a:fillRect/>
+                    </a:stretch>
+                  </pic:blipFill>
+                  <pic:spPr>
+                    <a:xfrm>
+                      <a:off x="0" y="0"/>
+                      <a:ext cx="5943600" cy="2146935"/>
+                    </a:xfrm>
+                    <a:prstGeom prst="rect">
+                      <a:avLst/>
+                    </a:prstGeom>
+                  </pic:spPr>
+                </pic:pic>
+              </a:graphicData>
+            </a:graphic>
+          </wp:anchor>
+        </w:drawing>
+      </w:r>
+    </w:p>
+    <w:p>
+      <w:pPr>
         <w:pStyle w:val="Heading2"/>
       </w:pPr>
       <w:r>
-        <w:lastRenderedPageBreak/>
+        <w:rPr>
+          <w:noProof/>
+        </w:rPr>
         <w:drawing>
           <wp:anchor distT="0" distB="0" distL="114300" distR="114300" simplePos="0" relativeHeight="251661312" behindDoc="0" locked="0" layoutInCell="1" allowOverlap="1" wp14:anchorId="1021FA7E" wp14:editId="558B2E3E">
             <wp:simplePos x="0" y="0"/>
@@ -274,7 +331,7 @@
                     <pic:cNvPicPr/>
                   </pic:nvPicPr>
                   <pic:blipFill>
-                    <a:blip r:embed="rId8">
+                    <a:blip r:embed="rId9">
                       <a:extLst>
                         <a:ext uri="{28A0092B-C50C-407E-A947-70E740481C1C}">
                           <a14:useLocalDpi xmlns:a14="http://schemas.microsoft.com/office/drawing/2010/main" val="0"/>
@@ -311,12 +368,6 @@
       </w:r>
     </w:p>
     <w:p/>
-    <w:p/>
-    <w:p/>
-    <w:p/>
-    <w:p/>
-    <w:p/>
-    <w:p/>
     <w:p>
       <w:pPr>
         <w:pStyle w:val="Heading2"/>
@@ -328,6 +379,9 @@
     </w:p>
     <w:p>
       <w:r>
+        <w:rPr>
+          <w:noProof/>
+        </w:rPr>
         <w:drawing>
           <wp:inline distT="0" distB="0" distL="0" distR="0" wp14:anchorId="2C172678" wp14:editId="3290B5D0">
             <wp:extent cx="5943600" cy="4856480"/>
@@ -344,7 +398,7 @@
                     <pic:cNvPicPr/>
                   </pic:nvPicPr>
                   <pic:blipFill>
-                    <a:blip r:embed="rId9"/>
+                    <a:blip r:embed="rId10"/>
                     <a:stretch>
                       <a:fillRect/>
                     </a:stretch>
@@ -378,6 +432,9 @@
     </w:p>
     <w:p>
       <w:r>
+        <w:rPr>
+          <w:noProof/>
+        </w:rPr>
         <w:drawing>
           <wp:inline distT="0" distB="0" distL="0" distR="0" wp14:anchorId="1285586D" wp14:editId="6885089B">
             <wp:extent cx="5725324" cy="5010849"/>
@@ -394,7 +451,7 @@
                     <pic:cNvPicPr/>
                   </pic:nvPicPr>
                   <pic:blipFill>
-                    <a:blip r:embed="rId10"/>
+                    <a:blip r:embed="rId11"/>
                     <a:stretch>
                       <a:fillRect/>
                     </a:stretch>
@@ -428,6 +485,9 @@
     </w:p>
     <w:p>
       <w:r>
+        <w:rPr>
+          <w:noProof/>
+        </w:rPr>
         <w:drawing>
           <wp:inline distT="0" distB="0" distL="0" distR="0" wp14:anchorId="1C214C47" wp14:editId="43390933">
             <wp:extent cx="5652655" cy="5489598"/>
@@ -444,7 +504,7 @@
                     <pic:cNvPicPr/>
                   </pic:nvPicPr>
                   <pic:blipFill>
-                    <a:blip r:embed="rId11"/>
+                    <a:blip r:embed="rId12"/>
                     <a:stretch>
                       <a:fillRect/>
                     </a:stretch>
@@ -465,6 +525,9 @@
         </w:drawing>
       </w:r>
       <w:r>
+        <w:rPr>
+          <w:noProof/>
+        </w:rPr>
         <w:drawing>
           <wp:inline distT="0" distB="0" distL="0" distR="0" wp14:anchorId="0A482620" wp14:editId="296E729B">
             <wp:extent cx="5629275" cy="2192770"/>
@@ -481,7 +544,7 @@
                     <pic:cNvPicPr/>
                   </pic:nvPicPr>
                   <pic:blipFill>
-                    <a:blip r:embed="rId12"/>
+                    <a:blip r:embed="rId13"/>
                     <a:stretch>
                       <a:fillRect/>
                     </a:stretch>
@@ -513,6 +576,9 @@
     </w:p>
     <w:p>
       <w:r>
+        <w:rPr>
+          <w:noProof/>
+        </w:rPr>
         <w:drawing>
           <wp:inline distT="0" distB="0" distL="0" distR="0" wp14:anchorId="1ACC66F4" wp14:editId="59126C79">
             <wp:extent cx="5696745" cy="2095792"/>
@@ -529,7 +595,7 @@
                     <pic:cNvPicPr/>
                   </pic:nvPicPr>
                   <pic:blipFill>
-                    <a:blip r:embed="rId13"/>
+                    <a:blip r:embed="rId14"/>
                     <a:stretch>
                       <a:fillRect/>
                     </a:stretch>
@@ -550,7 +616,411 @@
         </w:drawing>
       </w:r>
     </w:p>
-    <w:p/>
+    <w:p>
+      <w:pPr>
+        <w:rPr>
+          <w:sz w:val="40"/>
+          <w:szCs w:val="40"/>
+        </w:rPr>
+      </w:pPr>
+    </w:p>
+    <w:p>
+      <w:pPr>
+        <w:rPr>
+          <w:sz w:val="40"/>
+          <w:szCs w:val="40"/>
+        </w:rPr>
+      </w:pPr>
+    </w:p>
+    <w:p>
+      <w:pPr>
+        <w:rPr>
+          <w:sz w:val="40"/>
+          <w:szCs w:val="40"/>
+        </w:rPr>
+      </w:pPr>
+    </w:p>
+    <w:p>
+      <w:pPr>
+        <w:rPr>
+          <w:sz w:val="40"/>
+          <w:szCs w:val="40"/>
+        </w:rPr>
+      </w:pPr>
+    </w:p>
+    <w:p>
+      <w:pPr>
+        <w:rPr>
+          <w:sz w:val="40"/>
+          <w:szCs w:val="40"/>
+        </w:rPr>
+      </w:pPr>
+    </w:p>
+    <w:p>
+      <w:pPr>
+        <w:rPr>
+          <w:sz w:val="40"/>
+          <w:szCs w:val="40"/>
+        </w:rPr>
+      </w:pPr>
+    </w:p>
+    <w:p>
+      <w:pPr>
+        <w:rPr>
+          <w:sz w:val="40"/>
+          <w:szCs w:val="40"/>
+        </w:rPr>
+      </w:pPr>
+    </w:p>
+    <w:p>
+      <w:pPr>
+        <w:rPr>
+          <w:sz w:val="40"/>
+          <w:szCs w:val="40"/>
+        </w:rPr>
+      </w:pPr>
+    </w:p>
+    <w:p>
+      <w:pPr>
+        <w:rPr>
+          <w:sz w:val="40"/>
+          <w:szCs w:val="40"/>
+        </w:rPr>
+      </w:pPr>
+    </w:p>
+    <w:p>
+      <w:pPr>
+        <w:rPr>
+          <w:sz w:val="40"/>
+          <w:szCs w:val="40"/>
+        </w:rPr>
+      </w:pPr>
+    </w:p>
+    <w:p>
+      <w:pPr>
+        <w:rPr>
+          <w:sz w:val="40"/>
+          <w:szCs w:val="40"/>
+        </w:rPr>
+      </w:pPr>
+    </w:p>
+    <w:p>
+      <w:pPr>
+        <w:rPr>
+          <w:sz w:val="40"/>
+          <w:szCs w:val="40"/>
+        </w:rPr>
+      </w:pPr>
+      <w:r>
+        <w:rPr>
+          <w:sz w:val="40"/>
+          <w:szCs w:val="40"/>
+        </w:rPr>
+        <w:lastRenderedPageBreak/>
+        <w:t xml:space="preserve">Part </w:t>
+      </w:r>
+      <w:r>
+        <w:rPr>
+          <w:sz w:val="40"/>
+          <w:szCs w:val="40"/>
+        </w:rPr>
+        <w:t>B</w:t>
+      </w:r>
+    </w:p>
+    <w:p>
+      <w:pPr>
+        <w:rPr>
+          <w:sz w:val="30"/>
+          <w:szCs w:val="30"/>
+        </w:rPr>
+      </w:pPr>
+      <w:r>
+        <w:drawing>
+          <wp:anchor distT="0" distB="0" distL="114300" distR="114300" simplePos="0" relativeHeight="251666432" behindDoc="0" locked="0" layoutInCell="1" allowOverlap="1" wp14:anchorId="69028751" wp14:editId="40AD8027">
+            <wp:simplePos x="0" y="0"/>
+            <wp:positionH relativeFrom="column">
+              <wp:posOffset>-771525</wp:posOffset>
+            </wp:positionH>
+            <wp:positionV relativeFrom="paragraph">
+              <wp:posOffset>558165</wp:posOffset>
+            </wp:positionV>
+            <wp:extent cx="7486650" cy="6553835"/>
+            <wp:effectExtent l="0" t="0" r="0" b="0"/>
+            <wp:wrapSquare wrapText="bothSides"/>
+            <wp:docPr id="335842652" name="Picture 1" descr="A screen shot of a computer program&#10;&#10;AI-generated content may be incorrect."/>
+            <wp:cNvGraphicFramePr>
+              <a:graphicFrameLocks xmlns:a="http://schemas.openxmlformats.org/drawingml/2006/main" noChangeAspect="1"/>
+            </wp:cNvGraphicFramePr>
+            <a:graphic xmlns:a="http://schemas.openxmlformats.org/drawingml/2006/main">
+              <a:graphicData uri="http://schemas.openxmlformats.org/drawingml/2006/picture">
+                <pic:pic xmlns:pic="http://schemas.openxmlformats.org/drawingml/2006/picture">
+                  <pic:nvPicPr>
+                    <pic:cNvPr id="335842652" name="Picture 1" descr="A screen shot of a computer program&#10;&#10;AI-generated content may be incorrect."/>
+                    <pic:cNvPicPr/>
+                  </pic:nvPicPr>
+                  <pic:blipFill>
+                    <a:blip r:embed="rId15">
+                      <a:extLst>
+                        <a:ext uri="{28A0092B-C50C-407E-A947-70E740481C1C}">
+                          <a14:useLocalDpi xmlns:a14="http://schemas.microsoft.com/office/drawing/2010/main" val="0"/>
+                        </a:ext>
+                      </a:extLst>
+                    </a:blip>
+                    <a:stretch>
+                      <a:fillRect/>
+                    </a:stretch>
+                  </pic:blipFill>
+                  <pic:spPr>
+                    <a:xfrm>
+                      <a:off x="0" y="0"/>
+                      <a:ext cx="7486650" cy="6553835"/>
+                    </a:xfrm>
+                    <a:prstGeom prst="rect">
+                      <a:avLst/>
+                    </a:prstGeom>
+                  </pic:spPr>
+                </pic:pic>
+              </a:graphicData>
+            </a:graphic>
+            <wp14:sizeRelH relativeFrom="margin">
+              <wp14:pctWidth>0</wp14:pctWidth>
+            </wp14:sizeRelH>
+            <wp14:sizeRelV relativeFrom="margin">
+              <wp14:pctHeight>0</wp14:pctHeight>
+            </wp14:sizeRelV>
+          </wp:anchor>
+        </w:drawing>
+      </w:r>
+      <w:r>
+        <w:rPr>
+          <w:sz w:val="30"/>
+          <w:szCs w:val="30"/>
+        </w:rPr>
+        <w:t>Screenshots of code:</w:t>
+      </w:r>
+      <w:r>
+        <w:t xml:space="preserve"> </w:t>
+      </w:r>
+      <w:r>
+        <w:br/>
+      </w:r>
+    </w:p>
+    <w:p>
+      <w:pPr>
+        <w:rPr>
+          <w:sz w:val="30"/>
+          <w:szCs w:val="30"/>
+        </w:rPr>
+      </w:pPr>
+    </w:p>
+    <w:p>
+      <w:pPr>
+        <w:rPr>
+          <w:sz w:val="30"/>
+          <w:szCs w:val="30"/>
+        </w:rPr>
+      </w:pPr>
+    </w:p>
+    <w:p>
+      <w:pPr>
+        <w:pStyle w:val="Heading2"/>
+        <w:numPr>
+          <w:ilvl w:val="0"/>
+          <w:numId w:val="2"/>
+        </w:numPr>
+        <w:rPr>
+          <w:sz w:val="30"/>
+          <w:szCs w:val="30"/>
+        </w:rPr>
+      </w:pPr>
+      <w:r>
+        <w:rPr>
+          <w:sz w:val="30"/>
+          <w:szCs w:val="30"/>
+        </w:rPr>
+        <w:lastRenderedPageBreak/>
+        <w:drawing>
+          <wp:anchor distT="0" distB="0" distL="114300" distR="114300" simplePos="0" relativeHeight="251667456" behindDoc="0" locked="0" layoutInCell="1" allowOverlap="1" wp14:anchorId="68943DD9" wp14:editId="078689DB">
+            <wp:simplePos x="0" y="0"/>
+            <wp:positionH relativeFrom="margin">
+              <wp:align>right</wp:align>
+            </wp:positionH>
+            <wp:positionV relativeFrom="paragraph">
+              <wp:posOffset>342900</wp:posOffset>
+            </wp:positionV>
+            <wp:extent cx="5943600" cy="3439160"/>
+            <wp:effectExtent l="0" t="0" r="0" b="8890"/>
+            <wp:wrapSquare wrapText="bothSides"/>
+            <wp:docPr id="150587545" name="Picture 1" descr="A screenshot of a computer&#10;&#10;AI-generated content may be incorrect."/>
+            <wp:cNvGraphicFramePr>
+              <a:graphicFrameLocks xmlns:a="http://schemas.openxmlformats.org/drawingml/2006/main" noChangeAspect="1"/>
+            </wp:cNvGraphicFramePr>
+            <a:graphic xmlns:a="http://schemas.openxmlformats.org/drawingml/2006/main">
+              <a:graphicData uri="http://schemas.openxmlformats.org/drawingml/2006/picture">
+                <pic:pic xmlns:pic="http://schemas.openxmlformats.org/drawingml/2006/picture">
+                  <pic:nvPicPr>
+                    <pic:cNvPr id="150587545" name="Picture 1" descr="A screenshot of a computer&#10;&#10;AI-generated content may be incorrect."/>
+                    <pic:cNvPicPr/>
+                  </pic:nvPicPr>
+                  <pic:blipFill>
+                    <a:blip r:embed="rId16">
+                      <a:extLst>
+                        <a:ext uri="{28A0092B-C50C-407E-A947-70E740481C1C}">
+                          <a14:useLocalDpi xmlns:a14="http://schemas.microsoft.com/office/drawing/2010/main" val="0"/>
+                        </a:ext>
+                      </a:extLst>
+                    </a:blip>
+                    <a:stretch>
+                      <a:fillRect/>
+                    </a:stretch>
+                  </pic:blipFill>
+                  <pic:spPr>
+                    <a:xfrm>
+                      <a:off x="0" y="0"/>
+                      <a:ext cx="5943600" cy="3439160"/>
+                    </a:xfrm>
+                    <a:prstGeom prst="rect">
+                      <a:avLst/>
+                    </a:prstGeom>
+                  </pic:spPr>
+                </pic:pic>
+              </a:graphicData>
+            </a:graphic>
+          </wp:anchor>
+        </w:drawing>
+      </w:r>
+      <w:r>
+        <w:t>Convert Celsius to Fahrenheit</w:t>
+      </w:r>
+    </w:p>
+    <w:p>
+      <w:pPr>
+        <w:pStyle w:val="Heading2"/>
+        <w:numPr>
+          <w:ilvl w:val="0"/>
+          <w:numId w:val="2"/>
+        </w:numPr>
+        <w:rPr>
+          <w:sz w:val="30"/>
+          <w:szCs w:val="30"/>
+        </w:rPr>
+      </w:pPr>
+      <w:r>
+        <w:rPr>
+          <w:sz w:val="30"/>
+          <w:szCs w:val="30"/>
+        </w:rPr>
+        <w:drawing>
+          <wp:anchor distT="0" distB="0" distL="114300" distR="114300" simplePos="0" relativeHeight="251668480" behindDoc="0" locked="0" layoutInCell="1" allowOverlap="1" wp14:anchorId="6AF3F6B5" wp14:editId="3BF03037">
+            <wp:simplePos x="0" y="0"/>
+            <wp:positionH relativeFrom="column">
+              <wp:posOffset>-336550</wp:posOffset>
+            </wp:positionH>
+            <wp:positionV relativeFrom="paragraph">
+              <wp:posOffset>3957955</wp:posOffset>
+            </wp:positionV>
+            <wp:extent cx="6826250" cy="3638550"/>
+            <wp:effectExtent l="0" t="0" r="0" b="0"/>
+            <wp:wrapSquare wrapText="bothSides"/>
+            <wp:docPr id="1232669214" name="Picture 1" descr="A screenshot of a computer program&#10;&#10;AI-generated content may be incorrect."/>
+            <wp:cNvGraphicFramePr>
+              <a:graphicFrameLocks xmlns:a="http://schemas.openxmlformats.org/drawingml/2006/main" noChangeAspect="1"/>
+            </wp:cNvGraphicFramePr>
+            <a:graphic xmlns:a="http://schemas.openxmlformats.org/drawingml/2006/main">
+              <a:graphicData uri="http://schemas.openxmlformats.org/drawingml/2006/picture">
+                <pic:pic xmlns:pic="http://schemas.openxmlformats.org/drawingml/2006/picture">
+                  <pic:nvPicPr>
+                    <pic:cNvPr id="1232669214" name="Picture 1" descr="A screenshot of a computer program&#10;&#10;AI-generated content may be incorrect."/>
+                    <pic:cNvPicPr/>
+                  </pic:nvPicPr>
+                  <pic:blipFill>
+                    <a:blip r:embed="rId17">
+                      <a:extLst>
+                        <a:ext uri="{28A0092B-C50C-407E-A947-70E740481C1C}">
+                          <a14:useLocalDpi xmlns:a14="http://schemas.microsoft.com/office/drawing/2010/main" val="0"/>
+                        </a:ext>
+                      </a:extLst>
+                    </a:blip>
+                    <a:stretch>
+                      <a:fillRect/>
+                    </a:stretch>
+                  </pic:blipFill>
+                  <pic:spPr>
+                    <a:xfrm>
+                      <a:off x="0" y="0"/>
+                      <a:ext cx="6826250" cy="3638550"/>
+                    </a:xfrm>
+                    <a:prstGeom prst="rect">
+                      <a:avLst/>
+                    </a:prstGeom>
+                  </pic:spPr>
+                </pic:pic>
+              </a:graphicData>
+            </a:graphic>
+            <wp14:sizeRelH relativeFrom="margin">
+              <wp14:pctWidth>0</wp14:pctWidth>
+            </wp14:sizeRelH>
+            <wp14:sizeRelV relativeFrom="margin">
+              <wp14:pctHeight>0</wp14:pctHeight>
+            </wp14:sizeRelV>
+          </wp:anchor>
+        </w:drawing>
+      </w:r>
+      <w:r>
+        <w:t>Convert Miles to Kilometers</w:t>
+      </w:r>
+      <w:r>
+        <w:br/>
+      </w:r>
+    </w:p>
+    <w:p>
+      <w:pPr>
+        <w:pStyle w:val="Heading2"/>
+      </w:pPr>
+      <w:r>
+        <w:lastRenderedPageBreak/>
+        <w:t>Exit</w:t>
+      </w:r>
+    </w:p>
+    <w:p>
+      <w:r>
+        <w:drawing>
+          <wp:inline distT="0" distB="0" distL="0" distR="0" wp14:anchorId="6C337FF2" wp14:editId="56D39299">
+            <wp:extent cx="5524500" cy="1980706"/>
+            <wp:effectExtent l="0" t="0" r="0" b="635"/>
+            <wp:docPr id="1837303383" name="Picture 1" descr="A screen shot of a computer&#10;&#10;AI-generated content may be incorrect."/>
+            <wp:cNvGraphicFramePr>
+              <a:graphicFrameLocks xmlns:a="http://schemas.openxmlformats.org/drawingml/2006/main" noChangeAspect="1"/>
+            </wp:cNvGraphicFramePr>
+            <a:graphic xmlns:a="http://schemas.openxmlformats.org/drawingml/2006/main">
+              <a:graphicData uri="http://schemas.openxmlformats.org/drawingml/2006/picture">
+                <pic:pic xmlns:pic="http://schemas.openxmlformats.org/drawingml/2006/picture">
+                  <pic:nvPicPr>
+                    <pic:cNvPr id="1837303383" name="Picture 1" descr="A screen shot of a computer&#10;&#10;AI-generated content may be incorrect."/>
+                    <pic:cNvPicPr/>
+                  </pic:nvPicPr>
+                  <pic:blipFill>
+                    <a:blip r:embed="rId18"/>
+                    <a:stretch>
+                      <a:fillRect/>
+                    </a:stretch>
+                  </pic:blipFill>
+                  <pic:spPr>
+                    <a:xfrm>
+                      <a:off x="0" y="0"/>
+                      <a:ext cx="5526849" cy="1981548"/>
+                    </a:xfrm>
+                    <a:prstGeom prst="rect">
+                      <a:avLst/>
+                    </a:prstGeom>
+                  </pic:spPr>
+                </pic:pic>
+              </a:graphicData>
+            </a:graphic>
+          </wp:inline>
+        </w:drawing>
+      </w:r>
+    </w:p>
     <w:sectPr>
       <w:pgSz w:w="12240" w:h="15840"/>
       <w:pgMar w:top="1440" w:right="1440" w:bottom="1440" w:left="1440" w:header="720" w:footer="720" w:gutter="0"/>
@@ -559,6 +1029,196 @@
     </w:sectPr>
   </w:body>
 </w:document>
+</file>
+
+<file path=word/numbering.xml><?xml version="1.0" encoding="utf-8"?>
+<w:numbering xmlns:wpc="http://schemas.microsoft.com/office/word/2010/wordprocessingCanvas" xmlns:cx="http://schemas.microsoft.com/office/drawing/2014/chartex" xmlns:cx1="http://schemas.microsoft.com/office/drawing/2015/9/8/chartex" xmlns:cx2="http://schemas.microsoft.com/office/drawing/2015/10/21/chartex" xmlns:cx3="http://schemas.microsoft.com/office/drawing/2016/5/9/chartex" xmlns:cx4="http://schemas.microsoft.com/office/drawing/2016/5/10/chartex" xmlns:cx5="http://schemas.microsoft.com/office/drawing/2016/5/11/chartex" xmlns:cx6="http://schemas.microsoft.com/office/drawing/2016/5/12/chartex" xmlns:cx7="http://schemas.microsoft.com/office/drawing/2016/5/13/chartex" xmlns:cx8="http://schemas.microsoft.com/office/drawing/2016/5/14/chartex" xmlns:mc="http://schemas.openxmlformats.org/markup-compatibility/2006" xmlns:aink="http://schemas.microsoft.com/office/drawing/2016/ink" xmlns:am3d="http://schemas.microsoft.com/office/drawing/2017/model3d" xmlns:o="urn:schemas-microsoft-com:office:office" xmlns:oel="http://schemas.microsoft.com/office/2019/extlst" xmlns:r="http://schemas.openxmlformats.org/officeDocument/2006/relationships" xmlns:m="http://schemas.openxmlformats.org/officeDocument/2006/math" xmlns:v="urn:schemas-microsoft-com:vml" xmlns:wp14="http://schemas.microsoft.com/office/word/2010/wordprocessingDrawing" xmlns:wp="http://schemas.openxmlformats.org/drawingml/2006/wordprocessingDrawing" xmlns:w10="urn:schemas-microsoft-com:office:word" xmlns:w="http://schemas.openxmlformats.org/wordprocessingml/2006/main" xmlns:w14="http://schemas.microsoft.com/office/word/2010/wordml" xmlns:w15="http://schemas.microsoft.com/office/word/2012/wordml" xmlns:w16cex="http://schemas.microsoft.com/office/word/2018/wordml/cex" xmlns:w16cid="http://schemas.microsoft.com/office/word/2016/wordml/cid" xmlns:w16="http://schemas.microsoft.com/office/word/2018/wordml" xmlns:w16du="http://schemas.microsoft.com/office/word/2023/wordml/word16du" xmlns:w16sdtdh="http://schemas.microsoft.com/office/word/2020/wordml/sdtdatahash" xmlns:w16sdtfl="http://schemas.microsoft.com/office/word/2024/wordml/sdtformatlock" xmlns:w16se="http://schemas.microsoft.com/office/word/2015/wordml/symex" xmlns:wpg="http://schemas.microsoft.com/office/word/2010/wordprocessingGroup" xmlns:wpi="http://schemas.microsoft.com/office/word/2010/wordprocessingInk" xmlns:wne="http://schemas.microsoft.com/office/word/2006/wordml" xmlns:wps="http://schemas.microsoft.com/office/word/2010/wordprocessingShape" mc:Ignorable="w14 w15 w16se w16cid w16 w16cex w16sdtdh w16sdtfl w16du wp14">
+  <w:abstractNum w:abstractNumId="0" w15:restartNumberingAfterBreak="0">
+    <w:nsid w:val="24C54BD3"/>
+    <w:multiLevelType w:val="hybridMultilevel"/>
+    <w:tmpl w:val="DE282A9A"/>
+    <w:lvl w:ilvl="0" w:tplc="0409000F">
+      <w:start w:val="1"/>
+      <w:numFmt w:val="decimal"/>
+      <w:lvlText w:val="%1."/>
+      <w:lvlJc w:val="left"/>
+      <w:pPr>
+        <w:ind w:left="720" w:hanging="360"/>
+      </w:pPr>
+      <w:rPr>
+        <w:rFonts w:hint="default"/>
+      </w:rPr>
+    </w:lvl>
+    <w:lvl w:ilvl="1" w:tplc="04090019" w:tentative="1">
+      <w:start w:val="1"/>
+      <w:numFmt w:val="lowerLetter"/>
+      <w:lvlText w:val="%2."/>
+      <w:lvlJc w:val="left"/>
+      <w:pPr>
+        <w:ind w:left="1440" w:hanging="360"/>
+      </w:pPr>
+    </w:lvl>
+    <w:lvl w:ilvl="2" w:tplc="0409001B" w:tentative="1">
+      <w:start w:val="1"/>
+      <w:numFmt w:val="lowerRoman"/>
+      <w:lvlText w:val="%3."/>
+      <w:lvlJc w:val="right"/>
+      <w:pPr>
+        <w:ind w:left="2160" w:hanging="180"/>
+      </w:pPr>
+    </w:lvl>
+    <w:lvl w:ilvl="3" w:tplc="0409000F" w:tentative="1">
+      <w:start w:val="1"/>
+      <w:numFmt w:val="decimal"/>
+      <w:lvlText w:val="%4."/>
+      <w:lvlJc w:val="left"/>
+      <w:pPr>
+        <w:ind w:left="2880" w:hanging="360"/>
+      </w:pPr>
+    </w:lvl>
+    <w:lvl w:ilvl="4" w:tplc="04090019" w:tentative="1">
+      <w:start w:val="1"/>
+      <w:numFmt w:val="lowerLetter"/>
+      <w:lvlText w:val="%5."/>
+      <w:lvlJc w:val="left"/>
+      <w:pPr>
+        <w:ind w:left="3600" w:hanging="360"/>
+      </w:pPr>
+    </w:lvl>
+    <w:lvl w:ilvl="5" w:tplc="0409001B" w:tentative="1">
+      <w:start w:val="1"/>
+      <w:numFmt w:val="lowerRoman"/>
+      <w:lvlText w:val="%6."/>
+      <w:lvlJc w:val="right"/>
+      <w:pPr>
+        <w:ind w:left="4320" w:hanging="180"/>
+      </w:pPr>
+    </w:lvl>
+    <w:lvl w:ilvl="6" w:tplc="0409000F" w:tentative="1">
+      <w:start w:val="1"/>
+      <w:numFmt w:val="decimal"/>
+      <w:lvlText w:val="%7."/>
+      <w:lvlJc w:val="left"/>
+      <w:pPr>
+        <w:ind w:left="5040" w:hanging="360"/>
+      </w:pPr>
+    </w:lvl>
+    <w:lvl w:ilvl="7" w:tplc="04090019" w:tentative="1">
+      <w:start w:val="1"/>
+      <w:numFmt w:val="lowerLetter"/>
+      <w:lvlText w:val="%8."/>
+      <w:lvlJc w:val="left"/>
+      <w:pPr>
+        <w:ind w:left="5760" w:hanging="360"/>
+      </w:pPr>
+    </w:lvl>
+    <w:lvl w:ilvl="8" w:tplc="0409001B" w:tentative="1">
+      <w:start w:val="1"/>
+      <w:numFmt w:val="lowerRoman"/>
+      <w:lvlText w:val="%9."/>
+      <w:lvlJc w:val="right"/>
+      <w:pPr>
+        <w:ind w:left="6480" w:hanging="180"/>
+      </w:pPr>
+    </w:lvl>
+  </w:abstractNum>
+  <w:abstractNum w:abstractNumId="1" w15:restartNumberingAfterBreak="0">
+    <w:nsid w:val="394A0AE5"/>
+    <w:multiLevelType w:val="hybridMultilevel"/>
+    <w:tmpl w:val="CFB283E6"/>
+    <w:lvl w:ilvl="0" w:tplc="3B3CE2F0">
+      <w:start w:val="1"/>
+      <w:numFmt w:val="decimal"/>
+      <w:lvlText w:val="%1."/>
+      <w:lvlJc w:val="left"/>
+      <w:pPr>
+        <w:ind w:left="720" w:hanging="360"/>
+      </w:pPr>
+      <w:rPr>
+        <w:rFonts w:hint="default"/>
+        <w:sz w:val="32"/>
+      </w:rPr>
+    </w:lvl>
+    <w:lvl w:ilvl="1" w:tplc="04090019" w:tentative="1">
+      <w:start w:val="1"/>
+      <w:numFmt w:val="lowerLetter"/>
+      <w:lvlText w:val="%2."/>
+      <w:lvlJc w:val="left"/>
+      <w:pPr>
+        <w:ind w:left="1440" w:hanging="360"/>
+      </w:pPr>
+    </w:lvl>
+    <w:lvl w:ilvl="2" w:tplc="0409001B" w:tentative="1">
+      <w:start w:val="1"/>
+      <w:numFmt w:val="lowerRoman"/>
+      <w:lvlText w:val="%3."/>
+      <w:lvlJc w:val="right"/>
+      <w:pPr>
+        <w:ind w:left="2160" w:hanging="180"/>
+      </w:pPr>
+    </w:lvl>
+    <w:lvl w:ilvl="3" w:tplc="0409000F" w:tentative="1">
+      <w:start w:val="1"/>
+      <w:numFmt w:val="decimal"/>
+      <w:lvlText w:val="%4."/>
+      <w:lvlJc w:val="left"/>
+      <w:pPr>
+        <w:ind w:left="2880" w:hanging="360"/>
+      </w:pPr>
+    </w:lvl>
+    <w:lvl w:ilvl="4" w:tplc="04090019" w:tentative="1">
+      <w:start w:val="1"/>
+      <w:numFmt w:val="lowerLetter"/>
+      <w:lvlText w:val="%5."/>
+      <w:lvlJc w:val="left"/>
+      <w:pPr>
+        <w:ind w:left="3600" w:hanging="360"/>
+      </w:pPr>
+    </w:lvl>
+    <w:lvl w:ilvl="5" w:tplc="0409001B" w:tentative="1">
+      <w:start w:val="1"/>
+      <w:numFmt w:val="lowerRoman"/>
+      <w:lvlText w:val="%6."/>
+      <w:lvlJc w:val="right"/>
+      <w:pPr>
+        <w:ind w:left="4320" w:hanging="180"/>
+      </w:pPr>
+    </w:lvl>
+    <w:lvl w:ilvl="6" w:tplc="0409000F" w:tentative="1">
+      <w:start w:val="1"/>
+      <w:numFmt w:val="decimal"/>
+      <w:lvlText w:val="%7."/>
+      <w:lvlJc w:val="left"/>
+      <w:pPr>
+        <w:ind w:left="5040" w:hanging="360"/>
+      </w:pPr>
+    </w:lvl>
+    <w:lvl w:ilvl="7" w:tplc="04090019" w:tentative="1">
+      <w:start w:val="1"/>
+      <w:numFmt w:val="lowerLetter"/>
+      <w:lvlText w:val="%8."/>
+      <w:lvlJc w:val="left"/>
+      <w:pPr>
+        <w:ind w:left="5760" w:hanging="360"/>
+      </w:pPr>
+    </w:lvl>
+    <w:lvl w:ilvl="8" w:tplc="0409001B" w:tentative="1">
+      <w:start w:val="1"/>
+      <w:numFmt w:val="lowerRoman"/>
+      <w:lvlText w:val="%9."/>
+      <w:lvlJc w:val="right"/>
+      <w:pPr>
+        <w:ind w:left="6480" w:hanging="180"/>
+      </w:pPr>
+    </w:lvl>
+  </w:abstractNum>
+  <w:num w:numId="1" w16cid:durableId="1811628762">
+    <w:abstractNumId w:val="0"/>
+  </w:num>
+  <w:num w:numId="2" w16cid:durableId="841241986">
+    <w:abstractNumId w:val="1"/>
+  </w:num>
+</w:numbering>
 </file>
 
 <file path=word/styles.xml><?xml version="1.0" encoding="utf-8"?>

</xml_diff>